<commit_message>
Corrected: -that- in Project Sheet
</commit_message>
<xml_diff>
--- a/moodle/sheets/Project Sheet Garlic.docx
+++ b/moodle/sheets/Project Sheet Garlic.docx
@@ -145,7 +145,15 @@
         <w:rPr>
           <w:lang w:val="en-GB"/>
         </w:rPr>
-        <w:t xml:space="preserve">Garlic is a social network that can be accessed over a local application on your Windows Computer. A new user just needs to sign up with his or her e-mail address and password and can immediately start to write some content. The content that being created is divided into categories (cloves = </w:t>
+        <w:t xml:space="preserve">Garlic is a social network that can be accessed over a local application on your Windows Computer. A new user just needs to sign up with his or her e-mail address and password and can immediately start to write some content. The content </w:t>
+      </w:r>
+      <w:bookmarkStart w:id="0" w:name="_GoBack"/>
+      <w:bookmarkEnd w:id="0"/>
+      <w:r>
+        <w:rPr>
+          <w:lang w:val="en-GB"/>
+        </w:rPr>
+        <w:t xml:space="preserve">being created is divided into categories (cloves = </w:t>
       </w:r>
       <w:proofErr w:type="spellStart"/>
       <w:r>
@@ -667,7 +675,7 @@
           <w:lang w:val="en-GB"/>
         </w:rPr>
       </w:pPr>
-      <w:bookmarkStart w:id="0" w:name="_Toc444675686"/>
+      <w:bookmarkStart w:id="1" w:name="_Toc444675686"/>
       <w:r>
         <w:rPr>
           <w:rStyle w:val="Absatz-Standardschriftart"/>
@@ -739,7 +747,7 @@
         </w:rPr>
         <w:t>Chen-Notation</w:t>
       </w:r>
-      <w:bookmarkEnd w:id="0"/>
+      <w:bookmarkEnd w:id="1"/>
     </w:p>
     <w:p>
       <w:pPr>
@@ -750,7 +758,7 @@
           <w:lang w:val="en-GB"/>
         </w:rPr>
       </w:pPr>
-      <w:bookmarkStart w:id="1" w:name="_Toc15275"/>
+      <w:bookmarkStart w:id="2" w:name="_Toc15275"/>
     </w:p>
     <w:p>
       <w:pPr>
@@ -973,8 +981,8 @@
           <w:lang w:val="en-GB"/>
         </w:rPr>
       </w:pPr>
-      <w:bookmarkStart w:id="2" w:name="_Toc444675687"/>
-      <w:bookmarkEnd w:id="1"/>
+      <w:bookmarkStart w:id="3" w:name="_Toc444675687"/>
+      <w:bookmarkEnd w:id="2"/>
       <w:r>
         <w:rPr>
           <w:lang w:val="en-GB"/>
@@ -982,7 +990,7 @@
         <w:lastRenderedPageBreak/>
         <w:t>Description of tables and attributes</w:t>
       </w:r>
-      <w:bookmarkEnd w:id="2"/>
+      <w:bookmarkEnd w:id="3"/>
     </w:p>
     <w:p>
       <w:pPr>
@@ -1186,8 +1194,6 @@
               </w:rPr>
               <w:t>Datatype</w:t>
             </w:r>
-            <w:bookmarkStart w:id="3" w:name="_GoBack"/>
-            <w:bookmarkEnd w:id="3"/>
           </w:p>
         </w:tc>
         <w:tc>
@@ -4695,8 +4701,8 @@
           <w:lang w:val="en-GB"/>
         </w:rPr>
       </w:pPr>
-      <w:bookmarkStart w:id="5" w:name="_Toc15277"/>
-      <w:bookmarkStart w:id="6" w:name="_Toc444675688"/>
+      <w:bookmarkStart w:id="5" w:name="_Toc444675688"/>
+      <w:bookmarkStart w:id="6" w:name="_Toc15277"/>
       <w:bookmarkEnd w:id="4"/>
       <w:r>
         <w:rPr>
@@ -4715,7 +4721,7 @@
         </w:rPr>
         <w:t>-MySQL Workbench</w:t>
       </w:r>
-      <w:bookmarkEnd w:id="6"/>
+      <w:bookmarkEnd w:id="5"/>
       <w:r>
         <w:rPr>
           <w:rStyle w:val="Absatz-Standardschriftart"/>
@@ -4724,7 +4730,7 @@
         </w:rPr>
         <w:t xml:space="preserve"> </w:t>
       </w:r>
-      <w:bookmarkEnd w:id="5"/>
+      <w:bookmarkEnd w:id="6"/>
     </w:p>
     <w:p>
       <w:pPr>
@@ -4824,8 +4830,8 @@
           <w:lang w:val="de-AT"/>
         </w:rPr>
       </w:pPr>
-      <w:bookmarkStart w:id="7" w:name="_Toc15278"/>
-      <w:bookmarkStart w:id="8" w:name="_Toc444675689"/>
+      <w:bookmarkStart w:id="7" w:name="_Toc444675689"/>
+      <w:bookmarkStart w:id="8" w:name="_Toc15278"/>
       <w:r>
         <w:rPr>
           <w:rStyle w:val="Absatz-Standardschriftart"/>
@@ -4835,7 +4841,7 @@
         </w:rPr>
         <w:t>Data Description Language:  Alle Befehle zum Erzeugen der Datenbank</w:t>
       </w:r>
-      <w:bookmarkEnd w:id="8"/>
+      <w:bookmarkEnd w:id="7"/>
       <w:r>
         <w:rPr>
           <w:rStyle w:val="Absatz-Standardschriftart"/>
@@ -4845,7 +4851,7 @@
         </w:rPr>
         <w:t xml:space="preserve"> </w:t>
       </w:r>
-      <w:bookmarkEnd w:id="7"/>
+      <w:bookmarkEnd w:id="8"/>
     </w:p>
     <w:p>
       <w:pPr>
@@ -11761,7 +11767,7 @@
           <w:rPr>
             <w:noProof/>
           </w:rPr>
-          <w:t>4</w:t>
+          <w:t>10</w:t>
         </w:r>
         <w:r>
           <w:rPr>
@@ -11809,7 +11815,7 @@
           <w:rPr>
             <w:noProof/>
           </w:rPr>
-          <w:t>5</w:t>
+          <w:t>11</w:t>
         </w:r>
         <w:r>
           <w:rPr>
@@ -13514,7 +13520,7 @@
 </file>
 
 <file path=customXml/itemProps1.xml><?xml version="1.0" encoding="utf-8"?>
-<ds:datastoreItem xmlns:ds="http://schemas.openxmlformats.org/officeDocument/2006/customXml" ds:itemID="{43271AB3-2624-48E6-974F-C973B0C866C5}">
+<ds:datastoreItem xmlns:ds="http://schemas.openxmlformats.org/officeDocument/2006/customXml" ds:itemID="{4E5EAE08-1181-4277-B892-C8E0FB8945D9}">
   <ds:schemaRefs>
     <ds:schemaRef ds:uri="http://schemas.openxmlformats.org/officeDocument/2006/bibliography"/>
   </ds:schemaRefs>

</xml_diff>